<commit_message>
docs: Added V 0.1 of the IPA-Bericht
</commit_message>
<xml_diff>
--- a/IPA-Bericht.docx
+++ b/IPA-Bericht.docx
@@ -465,6 +465,9 @@
             <w:pPr>
               <w:pStyle w:val="LauftextGenerali"/>
             </w:pPr>
+            <w:r>
+              <w:t>i.A. 0.1</w:t>
+            </w:r>
           </w:p>
         </w:tc>
         <w:tc>
@@ -481,6 +484,9 @@
             <w:pPr>
               <w:pStyle w:val="LauftextGenerali"/>
             </w:pPr>
+            <w:r>
+              <w:t>18.Oktober 2023</w:t>
+            </w:r>
           </w:p>
         </w:tc>
         <w:tc>
@@ -497,6 +503,9 @@
             <w:pPr>
               <w:pStyle w:val="LauftextGenerali"/>
             </w:pPr>
+            <w:r>
+              <w:t>Mia Rascher</w:t>
+            </w:r>
           </w:p>
         </w:tc>
         <w:tc>
@@ -513,6 +522,12 @@
             <w:pPr>
               <w:pStyle w:val="LauftextGenerali"/>
             </w:pPr>
+            <w:r>
+              <w:t xml:space="preserve">Erste Arbeit an dem </w:t>
+            </w:r>
+            <w:r>
+              <w:t>IPA-Bericht.</w:t>
+            </w:r>
           </w:p>
         </w:tc>
       </w:tr>
@@ -4198,7 +4213,13 @@
               <w:pStyle w:val="LauftextGenerali"/>
             </w:pPr>
             <w:r>
-              <w:t>Informieren &amp; Planen</w:t>
+              <w:t xml:space="preserve">Am ersten Halbtag habe ich mich zuerst mit der Aufgabestellung genauer </w:t>
+            </w:r>
+            <w:r>
+              <w:t>auseinandergesetzt</w:t>
+            </w:r>
+            <w:r>
+              <w:t xml:space="preserve"> und dann angefangen einen Groben Zeitplan zu erstellen. </w:t>
             </w:r>
           </w:p>
         </w:tc>
@@ -4246,7 +4267,7 @@
               <w:pStyle w:val="LauftextGenerali"/>
             </w:pPr>
             <w:r>
-              <w:t>-</w:t>
+              <w:t>Ich hatte einen erfolgreichen Start in die Probe-IPA.</w:t>
             </w:r>
           </w:p>
         </w:tc>

</xml_diff>